<commit_message>
tdf#135035 DOCX import: width of frame in column
In compatibility mode FRAME_AUTOWIDTH_WITH_MORE_PARA:
No frames should be wider as the column it is anchored to,
if the frame width is set to automatic.
If there is a paragraph in the frame, that is longer then
the frame's parent width, then the frame width will be set
to the same as its parents width.

Co-authored-by: Tibor Nagy (NISZ)
Change-Id: Ie5e7e94fd58219eb944ad9163b1ff2c1e7171858
</commit_message>
<xml_diff>
--- a/sw/qa/extras/layout/data/tdf135035.docx
+++ b/sw/qa/extras/layout/data/tdf135035.docx
@@ -74,33 +74,49 @@
     <w:p/>
     <w:p/>
     <w:p/>
-    <w:p/>
-    <w:p/>
-    <w:p/>
-    <w:p/>
-    <w:p/>
-    <w:p/>
-    <w:p/>
-    <w:p/>
-    <w:p/>
-    <w:p/>
-    <w:p/>
-    <w:p/>
-    <w:p/>
-    <w:p/>
-    <w:p/>
-    <w:p/>
-    <w:p/>
-    <w:p/>
-    <w:p/>
-    <w:p/>
-    <w:p/>
-    <w:p/>
-    <w:p/>
     <w:p>
+      <w:pPr>
+        <w:framePr w:hSpace="142" w:wrap="around" w:vAnchor="text" w:hAnchor="page" w:x="4569" w:y="340"/>
+        <w:pBdr>
+          <w:top w:val="single" w:sz="6" w:space="1" w:color="auto"/>
+          <w:left w:val="single" w:sz="6" w:space="1" w:color="auto"/>
+          <w:bottom w:val="single" w:sz="6" w:space="1" w:color="auto"/>
+          <w:right w:val="single" w:sz="6" w:space="1" w:color="auto"/>
+        </w:pBdr>
+      </w:pPr>
+      <w:r>
+        <w:t>A</w:t>
+      </w:r>
       <w:bookmarkStart w:id="0" w:name="_GoBack"/>
       <w:bookmarkEnd w:id="0"/>
+      <w:r>
+        <w:t>aaaaaaaaaaaaaaaaaaaaaaaaaaaaaaaaaaaaaaaaaaaaaaaaaaaaaaaaaaaaaaaaaaaaaaaaaa</w:t>
+      </w:r>
     </w:p>
+    <w:p/>
+    <w:p/>
+    <w:p/>
+    <w:p/>
+    <w:p/>
+    <w:p/>
+    <w:p/>
+    <w:p/>
+    <w:p/>
+    <w:p/>
+    <w:p/>
+    <w:p/>
+    <w:p/>
+    <w:p/>
+    <w:p/>
+    <w:p/>
+    <w:p/>
+    <w:p/>
+    <w:p/>
+    <w:p/>
+    <w:p/>
+    <w:p/>
+    <w:p/>
+    <w:p/>
     <w:p/>
     <w:p/>
     <w:p/>
@@ -143,7 +159,7 @@
       </w:pPr>
     </w:pPrDefault>
   </w:docDefaults>
-  <w:latentStyles w:defLockedState="0" w:defUIPriority="99" w:defSemiHidden="0" w:defUnhideWhenUsed="0" w:defQFormat="0" w:count="377">
+  <w:latentStyles w:defLockedState="0" w:defUIPriority="99" w:defSemiHidden="0" w:defUnhideWhenUsed="0" w:defQFormat="0" w:count="376">
     <w:lsdException w:name="Normal" w:uiPriority="0" w:qFormat="1"/>
     <w:lsdException w:name="heading 1" w:uiPriority="9" w:qFormat="1"/>
     <w:lsdException w:name="heading 2" w:semiHidden="1" w:uiPriority="9" w:unhideWhenUsed="1" w:qFormat="1"/>
@@ -520,7 +536,6 @@
     <w:lsdException w:name="Hashtag" w:semiHidden="1" w:unhideWhenUsed="1"/>
     <w:lsdException w:name="Unresolved Mention" w:semiHidden="1" w:unhideWhenUsed="1"/>
     <w:lsdException w:name="Smart Link" w:semiHidden="1" w:unhideWhenUsed="1"/>
-    <w:lsdException w:name="Smart Link Error" w:semiHidden="1" w:unhideWhenUsed="1"/>
   </w:latentStyles>
   <w:style w:type="paragraph" w:default="1" w:styleId="Norml">
     <w:name w:val="Normal"/>
@@ -856,7 +871,7 @@
 </file>
 
 <file path=customXml/itemProps1.xml><?xml version="1.0" encoding="utf-8"?>
-<ds:datastoreItem xmlns:ds="http://schemas.openxmlformats.org/officeDocument/2006/customXml" ds:itemID="{41E61EF7-90AD-4F8B-BE87-FF83DE5D0E91}">
+<ds:datastoreItem xmlns:ds="http://schemas.openxmlformats.org/officeDocument/2006/customXml" ds:itemID="{D075F30C-208E-451C-A771-56518311AA21}">
   <ds:schemaRefs>
     <ds:schemaRef ds:uri="http://schemas.openxmlformats.org/officeDocument/2006/bibliography"/>
   </ds:schemaRefs>

</xml_diff>